<commit_message>
Alteração do protótipo e diagrama do caso de uso 16. Inclusão dos arquivos do caso de uso 16.
</commit_message>
<xml_diff>
--- a/4.3 Caso de Uso - UC-16 Administrar cadastro pessoal.docx
+++ b/4.3 Caso de Uso - UC-16 Administrar cadastro pessoal.docx
@@ -1,6 +1,6 @@
 
 <file path=word/document.xml><?xml version="1.0" encoding="utf-8"?>
-<w:document xmlns:wpc="http://schemas.microsoft.com/office/word/2010/wordprocessingCanvas" xmlns:mc="http://schemas.openxmlformats.org/markup-compatibility/2006" xmlns:o="urn:schemas-microsoft-com:office:office" xmlns:r="http://schemas.openxmlformats.org/officeDocument/2006/relationships" xmlns:m="http://schemas.openxmlformats.org/officeDocument/2006/math" xmlns:v="urn:schemas-microsoft-com:vml" xmlns:wp14="http://schemas.microsoft.com/office/word/2010/wordprocessingDrawing" xmlns:wp="http://schemas.openxmlformats.org/drawingml/2006/wordprocessingDrawing" xmlns:w10="urn:schemas-microsoft-com:office:word" xmlns:w="http://schemas.openxmlformats.org/wordprocessingml/2006/main" xmlns:w14="http://schemas.microsoft.com/office/word/2010/wordml" xmlns:wpg="http://schemas.microsoft.com/office/word/2010/wordprocessingGroup" xmlns:wpi="http://schemas.microsoft.com/office/word/2010/wordprocessingInk" xmlns:wne="http://schemas.microsoft.com/office/word/2006/wordml" xmlns:wps="http://schemas.microsoft.com/office/word/2010/wordprocessingShape" mc:Ignorable="w14 wp14">
+<w:document xmlns:ve="http://schemas.openxmlformats.org/markup-compatibility/2006" xmlns:o="urn:schemas-microsoft-com:office:office" xmlns:r="http://schemas.openxmlformats.org/officeDocument/2006/relationships" xmlns:m="http://schemas.openxmlformats.org/officeDocument/2006/math" xmlns:v="urn:schemas-microsoft-com:vml" xmlns:wp="http://schemas.openxmlformats.org/drawingml/2006/wordprocessingDrawing" xmlns:w10="urn:schemas-microsoft-com:office:word" xmlns:w="http://schemas.openxmlformats.org/wordprocessingml/2006/main" xmlns:wne="http://schemas.microsoft.com/office/word/2006/wordml">
   <w:body>
     <w:tbl>
       <w:tblPr>
@@ -19,7 +19,7 @@
           <w:left w:w="70" w:type="dxa"/>
           <w:right w:w="70" w:type="dxa"/>
         </w:tblCellMar>
-        <w:tblLook w:val="0000" w:firstRow="0" w:lastRow="0" w:firstColumn="0" w:lastColumn="0" w:noHBand="0" w:noVBand="0"/>
+        <w:tblLook w:val="0000"/>
       </w:tblPr>
       <w:tblGrid>
         <w:gridCol w:w="851"/>
@@ -196,9 +196,8 @@
                 <w:bCs/>
                 <w:color w:val="000000" w:themeColor="text1"/>
               </w:rPr>
-              <w:t xml:space="preserve">2 </w:t>
-            </w:r>
-            <w:proofErr w:type="gramStart"/>
+              <w:t>2 –ATOR</w:t>
+            </w:r>
             <w:r>
               <w:rPr>
                 <w:rFonts w:ascii="Arial" w:hAnsi="Arial" w:cs="Arial"/>
@@ -206,9 +205,8 @@
                 <w:bCs/>
                 <w:color w:val="000000" w:themeColor="text1"/>
               </w:rPr>
-              <w:t>–ATOR</w:t>
-            </w:r>
-            <w:proofErr w:type="gramEnd"/>
+              <w:t xml:space="preserve"> </w:t>
+            </w:r>
             <w:r>
               <w:rPr>
                 <w:rFonts w:ascii="Arial" w:hAnsi="Arial" w:cs="Arial"/>
@@ -610,23 +608,7 @@
                 <w:sz w:val="20"/>
                 <w:szCs w:val="20"/>
               </w:rPr>
-              <w:t>Ator</w:t>
-            </w:r>
-            <w:r>
-              <w:rPr>
-                <w:rFonts w:ascii="Tahoma" w:hAnsi="Tahoma" w:cs="Tahoma"/>
-                <w:sz w:val="20"/>
-                <w:szCs w:val="20"/>
-              </w:rPr>
-              <w:t xml:space="preserve"> </w:t>
-            </w:r>
-            <w:r>
-              <w:rPr>
-                <w:rFonts w:ascii="Tahoma" w:hAnsi="Tahoma" w:cs="Tahoma"/>
-                <w:sz w:val="20"/>
-                <w:szCs w:val="20"/>
-              </w:rPr>
-              <w:t xml:space="preserve">altera </w:t>
+              <w:t xml:space="preserve">Atoraltera </w:t>
             </w:r>
             <w:r>
               <w:rPr>
@@ -810,23 +792,7 @@
                 <w:sz w:val="20"/>
                 <w:szCs w:val="20"/>
               </w:rPr>
-              <w:t>Ator</w:t>
-            </w:r>
-            <w:r>
-              <w:rPr>
-                <w:rFonts w:ascii="Tahoma" w:hAnsi="Tahoma" w:cs="Tahoma"/>
-                <w:sz w:val="20"/>
-                <w:szCs w:val="20"/>
-              </w:rPr>
-              <w:t xml:space="preserve"> </w:t>
-            </w:r>
-            <w:r>
-              <w:rPr>
-                <w:rFonts w:ascii="Tahoma" w:hAnsi="Tahoma" w:cs="Tahoma"/>
-                <w:sz w:val="20"/>
-                <w:szCs w:val="20"/>
-              </w:rPr>
-              <w:t>que a alteração foi realizada com sucesso.</w:t>
+              <w:t>Atorque a alteração foi realizada com sucesso.</w:t>
             </w:r>
           </w:p>
           <w:p>
@@ -1095,7 +1061,6 @@
               </w:rPr>
               <w:t xml:space="preserve">Sistema volta para o passo </w:t>
             </w:r>
-            <w:proofErr w:type="gramStart"/>
             <w:r>
               <w:rPr>
                 <w:rFonts w:ascii="Tahoma" w:hAnsi="Tahoma" w:cs="Tahoma"/>
@@ -1105,7 +1070,6 @@
               </w:rPr>
               <w:t>3</w:t>
             </w:r>
-            <w:proofErr w:type="gramEnd"/>
             <w:r>
               <w:rPr>
                 <w:rFonts w:ascii="Tahoma" w:hAnsi="Tahoma" w:cs="Tahoma"/>
@@ -1283,7 +1247,7 @@
           <w:left w:w="70" w:type="dxa"/>
           <w:right w:w="70" w:type="dxa"/>
         </w:tblCellMar>
-        <w:tblLook w:val="0000" w:firstRow="0" w:lastRow="0" w:firstColumn="0" w:lastColumn="0" w:noHBand="0" w:noVBand="0"/>
+        <w:tblLook w:val="0000"/>
       </w:tblPr>
       <w:tblGrid>
         <w:gridCol w:w="9283"/>
@@ -1411,15 +1375,6 @@
                 <w:szCs w:val="20"/>
               </w:rPr>
               <w:t>:</w:t>
-            </w:r>
-            <w:r>
-              <w:rPr>
-                <w:rFonts w:ascii="Tahoma" w:hAnsi="Tahoma" w:cs="Tahoma"/>
-                <w:b/>
-                <w:sz w:val="20"/>
-                <w:szCs w:val="20"/>
-              </w:rPr>
-              <w:t xml:space="preserve"> </w:t>
             </w:r>
             <w:r>
               <w:rPr>
@@ -1523,7 +1478,7 @@
           <w:left w:w="70" w:type="dxa"/>
           <w:right w:w="70" w:type="dxa"/>
         </w:tblCellMar>
-        <w:tblLook w:val="0000" w:firstRow="0" w:lastRow="0" w:firstColumn="0" w:lastColumn="0" w:noHBand="0" w:noVBand="0"/>
+        <w:tblLook w:val="0000"/>
       </w:tblPr>
       <w:tblGrid>
         <w:gridCol w:w="9283"/>
@@ -1590,16 +1545,14 @@
               </w:rPr>
               <w:t>DE</w:t>
             </w:r>
-            <w:proofErr w:type="gramStart"/>
-            <w:r>
-              <w:rPr>
-                <w:rFonts w:ascii="Arial" w:hAnsi="Arial" w:cs="Arial"/>
-                <w:b/>
-                <w:bCs/>
-              </w:rPr>
-              <w:t xml:space="preserve">  </w:t>
-            </w:r>
-            <w:proofErr w:type="gramEnd"/>
+            <w:r>
+              <w:rPr>
+                <w:rFonts w:ascii="Arial" w:hAnsi="Arial" w:cs="Arial"/>
+                <w:b/>
+                <w:bCs/>
+              </w:rPr>
+              <w:t xml:space="preserve"> </w:t>
+            </w:r>
             <w:r>
               <w:rPr>
                 <w:rFonts w:ascii="Arial" w:hAnsi="Arial" w:cs="Arial"/>
@@ -1667,8 +1620,8 @@
               <w:drawing>
                 <wp:inline distT="0" distB="0" distL="0" distR="0">
                   <wp:extent cx="5760085" cy="3148965"/>
-                  <wp:effectExtent l="0" t="0" r="0" b="0"/>
-                  <wp:docPr id="1" name="Imagem 1"/>
+                  <wp:effectExtent l="19050" t="0" r="0" b="0"/>
+                  <wp:docPr id="2" name="Imagem 1" descr="UC - 16 Protótipo 1.png"/>
                   <wp:cNvGraphicFramePr>
                     <a:graphicFrameLocks xmlns:a="http://schemas.openxmlformats.org/drawingml/2006/main" noChangeAspect="1"/>
                   </wp:cNvGraphicFramePr>
@@ -1680,13 +1633,7 @@
                           <pic:cNvPicPr/>
                         </pic:nvPicPr>
                         <pic:blipFill>
-                          <a:blip r:embed="rId8">
-                            <a:extLst>
-                              <a:ext uri="{28A0092B-C50C-407E-A947-70E740481C1C}">
-                                <a14:useLocalDpi xmlns:a14="http://schemas.microsoft.com/office/drawing/2010/main" val="0"/>
-                              </a:ext>
-                            </a:extLst>
-                          </a:blip>
+                          <a:blip r:embed="rId7"/>
                           <a:stretch>
                             <a:fillRect/>
                           </a:stretch>
@@ -1748,9 +1695,9 @@
               </w:rPr>
               <w:drawing>
                 <wp:inline distT="0" distB="0" distL="0" distR="0">
-                  <wp:extent cx="5760085" cy="2867025"/>
-                  <wp:effectExtent l="0" t="0" r="0" b="0"/>
-                  <wp:docPr id="4" name="Imagem 4"/>
+                  <wp:extent cx="5760085" cy="2388870"/>
+                  <wp:effectExtent l="19050" t="0" r="0" b="0"/>
+                  <wp:docPr id="3" name="Imagem 2" descr="UC - 16 Protótipo 2.png"/>
                   <wp:cNvGraphicFramePr>
                     <a:graphicFrameLocks xmlns:a="http://schemas.openxmlformats.org/drawingml/2006/main" noChangeAspect="1"/>
                   </wp:cNvGraphicFramePr>
@@ -1762,13 +1709,7 @@
                           <pic:cNvPicPr/>
                         </pic:nvPicPr>
                         <pic:blipFill>
-                          <a:blip r:embed="rId9">
-                            <a:extLst>
-                              <a:ext uri="{28A0092B-C50C-407E-A947-70E740481C1C}">
-                                <a14:useLocalDpi xmlns:a14="http://schemas.microsoft.com/office/drawing/2010/main" val="0"/>
-                              </a:ext>
-                            </a:extLst>
-                          </a:blip>
+                          <a:blip r:embed="rId8"/>
                           <a:stretch>
                             <a:fillRect/>
                           </a:stretch>
@@ -1776,7 +1717,7 @@
                         <pic:spPr>
                           <a:xfrm>
                             <a:off x="0" y="0"/>
-                            <a:ext cx="5760085" cy="2867025"/>
+                            <a:ext cx="5760085" cy="2388870"/>
                           </a:xfrm>
                           <a:prstGeom prst="rect">
                             <a:avLst/>
@@ -1851,7 +1792,7 @@
           <w:left w:w="70" w:type="dxa"/>
           <w:right w:w="70" w:type="dxa"/>
         </w:tblCellMar>
-        <w:tblLook w:val="0000" w:firstRow="0" w:lastRow="0" w:firstColumn="0" w:lastColumn="0" w:noHBand="0" w:noVBand="0"/>
+        <w:tblLook w:val="0000"/>
       </w:tblPr>
       <w:tblGrid>
         <w:gridCol w:w="9283"/>
@@ -1877,7 +1818,6 @@
                 <w:bCs/>
               </w:rPr>
             </w:pPr>
-            <w:proofErr w:type="gramStart"/>
             <w:r>
               <w:rPr>
                 <w:rFonts w:ascii="Arial" w:hAnsi="Arial" w:cs="Arial"/>
@@ -1903,7 +1843,6 @@
               </w:rPr>
               <w:t>DIAGRAMA</w:t>
             </w:r>
-            <w:proofErr w:type="gramEnd"/>
             <w:r>
               <w:rPr>
                 <w:rFonts w:ascii="Arial" w:hAnsi="Arial" w:cs="Arial"/>
@@ -1980,9 +1919,9 @@
               </w:rPr>
               <w:drawing>
                 <wp:inline distT="0" distB="0" distL="0" distR="0">
-                  <wp:extent cx="5760085" cy="3652520"/>
-                  <wp:effectExtent l="0" t="0" r="0" b="5080"/>
-                  <wp:docPr id="6" name="Imagem 6"/>
+                  <wp:extent cx="5760085" cy="3752850"/>
+                  <wp:effectExtent l="19050" t="0" r="0" b="0"/>
+                  <wp:docPr id="5" name="Imagem 4" descr="UC-16 Diagrama.png"/>
                   <wp:cNvGraphicFramePr>
                     <a:graphicFrameLocks xmlns:a="http://schemas.openxmlformats.org/drawingml/2006/main" noChangeAspect="1"/>
                   </wp:cNvGraphicFramePr>
@@ -1994,13 +1933,7 @@
                           <pic:cNvPicPr/>
                         </pic:nvPicPr>
                         <pic:blipFill>
-                          <a:blip r:embed="rId10" cstate="print">
-                            <a:extLst>
-                              <a:ext uri="{28A0092B-C50C-407E-A947-70E740481C1C}">
-                                <a14:useLocalDpi xmlns:a14="http://schemas.microsoft.com/office/drawing/2010/main" val="0"/>
-                              </a:ext>
-                            </a:extLst>
-                          </a:blip>
+                          <a:blip r:embed="rId9"/>
                           <a:stretch>
                             <a:fillRect/>
                           </a:stretch>
@@ -2008,7 +1941,7 @@
                         <pic:spPr>
                           <a:xfrm>
                             <a:off x="0" y="0"/>
-                            <a:ext cx="5760085" cy="3652520"/>
+                            <a:ext cx="5760085" cy="3752850"/>
                           </a:xfrm>
                           <a:prstGeom prst="rect">
                             <a:avLst/>
@@ -2036,8 +1969,8 @@
     </w:p>
     <w:p/>
     <w:sectPr>
-      <w:headerReference w:type="default" r:id="rId11"/>
-      <w:footerReference w:type="default" r:id="rId12"/>
+      <w:headerReference w:type="default" r:id="rId10"/>
+      <w:footerReference w:type="default" r:id="rId11"/>
       <w:pgSz w:w="11906" w:h="16838"/>
       <w:pgMar w:top="1134" w:right="1134" w:bottom="1134" w:left="1701" w:header="709" w:footer="709" w:gutter="0"/>
       <w:cols w:space="708"/>
@@ -2048,8 +1981,8 @@
 </file>
 
 <file path=word/endnotes.xml><?xml version="1.0" encoding="utf-8"?>
-<w:endnotes xmlns:wpc="http://schemas.microsoft.com/office/word/2010/wordprocessingCanvas" xmlns:mc="http://schemas.openxmlformats.org/markup-compatibility/2006" xmlns:o="urn:schemas-microsoft-com:office:office" xmlns:r="http://schemas.openxmlformats.org/officeDocument/2006/relationships" xmlns:m="http://schemas.openxmlformats.org/officeDocument/2006/math" xmlns:v="urn:schemas-microsoft-com:vml" xmlns:wp14="http://schemas.microsoft.com/office/word/2010/wordprocessingDrawing" xmlns:wp="http://schemas.openxmlformats.org/drawingml/2006/wordprocessingDrawing" xmlns:w10="urn:schemas-microsoft-com:office:word" xmlns:w="http://schemas.openxmlformats.org/wordprocessingml/2006/main" xmlns:w14="http://schemas.microsoft.com/office/word/2010/wordml" xmlns:wpg="http://schemas.microsoft.com/office/word/2010/wordprocessingGroup" xmlns:wpi="http://schemas.microsoft.com/office/word/2010/wordprocessingInk" xmlns:wne="http://schemas.microsoft.com/office/word/2006/wordml" xmlns:wps="http://schemas.microsoft.com/office/word/2010/wordprocessingShape" mc:Ignorable="w14 wp14">
-  <w:endnote w:type="separator" w:id="-1">
+<w:endnotes xmlns:ve="http://schemas.openxmlformats.org/markup-compatibility/2006" xmlns:o="urn:schemas-microsoft-com:office:office" xmlns:r="http://schemas.openxmlformats.org/officeDocument/2006/relationships" xmlns:m="http://schemas.openxmlformats.org/officeDocument/2006/math" xmlns:v="urn:schemas-microsoft-com:vml" xmlns:wp="http://schemas.openxmlformats.org/drawingml/2006/wordprocessingDrawing" xmlns:w10="urn:schemas-microsoft-com:office:word" xmlns:w="http://schemas.openxmlformats.org/wordprocessingml/2006/main" xmlns:wne="http://schemas.microsoft.com/office/word/2006/wordml">
+  <w:endnote w:type="separator" w:id="0">
     <w:p>
       <w:pPr>
         <w:spacing w:after="0" w:line="240" w:lineRule="auto"/>
@@ -2059,7 +1992,7 @@
       </w:r>
     </w:p>
   </w:endnote>
-  <w:endnote w:type="continuationSeparator" w:id="0">
+  <w:endnote w:type="continuationSeparator" w:id="1">
     <w:p>
       <w:pPr>
         <w:spacing w:after="0" w:line="240" w:lineRule="auto"/>
@@ -2073,7 +2006,7 @@
 </file>
 
 <file path=word/footer1.xml><?xml version="1.0" encoding="utf-8"?>
-<w:ftr xmlns:wpc="http://schemas.microsoft.com/office/word/2010/wordprocessingCanvas" xmlns:mc="http://schemas.openxmlformats.org/markup-compatibility/2006" xmlns:o="urn:schemas-microsoft-com:office:office" xmlns:r="http://schemas.openxmlformats.org/officeDocument/2006/relationships" xmlns:m="http://schemas.openxmlformats.org/officeDocument/2006/math" xmlns:v="urn:schemas-microsoft-com:vml" xmlns:wp14="http://schemas.microsoft.com/office/word/2010/wordprocessingDrawing" xmlns:wp="http://schemas.openxmlformats.org/drawingml/2006/wordprocessingDrawing" xmlns:w10="urn:schemas-microsoft-com:office:word" xmlns:w="http://schemas.openxmlformats.org/wordprocessingml/2006/main" xmlns:w14="http://schemas.microsoft.com/office/word/2010/wordml" xmlns:wpg="http://schemas.microsoft.com/office/word/2010/wordprocessingGroup" xmlns:wpi="http://schemas.microsoft.com/office/word/2010/wordprocessingInk" xmlns:wne="http://schemas.microsoft.com/office/word/2006/wordml" xmlns:wps="http://schemas.microsoft.com/office/word/2010/wordprocessingShape" mc:Ignorable="w14 wp14">
+<w:ftr xmlns:ve="http://schemas.openxmlformats.org/markup-compatibility/2006" xmlns:o="urn:schemas-microsoft-com:office:office" xmlns:r="http://schemas.openxmlformats.org/officeDocument/2006/relationships" xmlns:m="http://schemas.openxmlformats.org/officeDocument/2006/math" xmlns:v="urn:schemas-microsoft-com:vml" xmlns:wp="http://schemas.openxmlformats.org/drawingml/2006/wordprocessingDrawing" xmlns:w10="urn:schemas-microsoft-com:office:word" xmlns:w="http://schemas.openxmlformats.org/wordprocessingml/2006/main" xmlns:wne="http://schemas.microsoft.com/office/word/2006/wordml">
   <w:p>
     <w:pPr>
       <w:pStyle w:val="Rodap"/>
@@ -2084,78 +2017,13 @@
       <w:rPr>
         <w:noProof/>
       </w:rPr>
-      <mc:AlternateContent>
-        <mc:Choice Requires="wps">
-          <w:drawing>
-            <wp:anchor distT="4294967295" distB="4294967295" distL="114300" distR="114300" simplePos="0" relativeHeight="251658240" behindDoc="0" locked="0" layoutInCell="1" allowOverlap="1">
-              <wp:simplePos x="0" y="0"/>
-              <wp:positionH relativeFrom="column">
-                <wp:posOffset>-32385</wp:posOffset>
-              </wp:positionH>
-              <wp:positionV relativeFrom="paragraph">
-                <wp:posOffset>33654</wp:posOffset>
-              </wp:positionV>
-              <wp:extent cx="5810250" cy="0"/>
-              <wp:effectExtent l="0" t="0" r="19050" b="19050"/>
-              <wp:wrapNone/>
-              <wp:docPr id="5" name="AutoShape 3"/>
-              <wp:cNvGraphicFramePr>
-                <a:graphicFrameLocks xmlns:a="http://schemas.openxmlformats.org/drawingml/2006/main"/>
-              </wp:cNvGraphicFramePr>
-              <a:graphic xmlns:a="http://schemas.openxmlformats.org/drawingml/2006/main">
-                <a:graphicData uri="http://schemas.microsoft.com/office/word/2010/wordprocessingShape">
-                  <wps:wsp>
-                    <wps:cNvCnPr>
-                      <a:cxnSpLocks noChangeShapeType="1"/>
-                    </wps:cNvCnPr>
-                    <wps:spPr bwMode="auto">
-                      <a:xfrm>
-                        <a:off x="0" y="0"/>
-                        <a:ext cx="5810250" cy="0"/>
-                      </a:xfrm>
-                      <a:prstGeom prst="straightConnector1">
-                        <a:avLst/>
-                      </a:prstGeom>
-                      <a:noFill/>
-                      <a:ln w="9525">
-                        <a:solidFill>
-                          <a:srgbClr val="000000"/>
-                        </a:solidFill>
-                        <a:round/>
-                        <a:headEnd/>
-                        <a:tailEnd/>
-                      </a:ln>
-                      <a:extLst>
-                        <a:ext uri="{909E8E84-426E-40DD-AFC4-6F175D3DCCD1}">
-                          <a14:hiddenFill xmlns:a14="http://schemas.microsoft.com/office/drawing/2010/main">
-                            <a:noFill/>
-                          </a14:hiddenFill>
-                        </a:ext>
-                      </a:extLst>
-                    </wps:spPr>
-                    <wps:bodyPr/>
-                  </wps:wsp>
-                </a:graphicData>
-              </a:graphic>
-              <wp14:sizeRelH relativeFrom="page">
-                <wp14:pctWidth>0</wp14:pctWidth>
-              </wp14:sizeRelH>
-              <wp14:sizeRelV relativeFrom="page">
-                <wp14:pctHeight>0</wp14:pctHeight>
-              </wp14:sizeRelV>
-            </wp:anchor>
-          </w:drawing>
-        </mc:Choice>
-        <mc:Fallback>
-          <w:pict>
-            <v:shapetype id="_x0000_t32" coordsize="21600,21600" o:spt="32" o:oned="t" path="m,l21600,21600e" filled="f">
-              <v:path arrowok="t" fillok="f" o:connecttype="none"/>
-              <o:lock v:ext="edit" shapetype="t"/>
-            </v:shapetype>
-            <v:shape id="AutoShape 3" o:spid="_x0000_s1026" type="#_x0000_t32" style="position:absolute;margin-left:-2.55pt;margin-top:2.65pt;width:457.5pt;height:0;z-index:251658240;visibility:visible;mso-wrap-style:square;mso-width-percent:0;mso-height-percent:0;mso-wrap-distance-left:9pt;mso-wrap-distance-top:-3e-5mm;mso-wrap-distance-right:9pt;mso-wrap-distance-bottom:-3e-5mm;mso-position-horizontal:absolute;mso-position-horizontal-relative:text;mso-position-vertical:absolute;mso-position-vertical-relative:text;mso-width-percent:0;mso-height-percent:0;mso-width-relative:page;mso-height-relative:page" o:gfxdata="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"/>
-          </w:pict>
-        </mc:Fallback>
-      </mc:AlternateContent>
+      <w:pict>
+        <v:shapetype id="_x0000_t32" coordsize="21600,21600" o:spt="32" o:oned="t" path="m,l21600,21600e" filled="f">
+          <v:path arrowok="t" fillok="f" o:connecttype="none"/>
+          <o:lock v:ext="edit" shapetype="t"/>
+        </v:shapetype>
+        <v:shape id="AutoShape 3" o:spid="_x0000_s4097" type="#_x0000_t32" style="position:absolute;left:0;text-align:left;margin-left:-2.55pt;margin-top:2.65pt;width:457.5pt;height:0;z-index:251658240;visibility:visible;mso-wrap-distance-top:-3e-5mm;mso-wrap-distance-bottom:-3e-5mm" o:gfxdata="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"/>
+      </w:pict>
     </w:r>
     <w:r>
       <w:t>Trabalho de Conclusão de Curso – Modalidade Projeto</w:t>
@@ -2170,8 +2038,8 @@
 </file>
 
 <file path=word/footnotes.xml><?xml version="1.0" encoding="utf-8"?>
-<w:footnotes xmlns:wpc="http://schemas.microsoft.com/office/word/2010/wordprocessingCanvas" xmlns:mc="http://schemas.openxmlformats.org/markup-compatibility/2006" xmlns:o="urn:schemas-microsoft-com:office:office" xmlns:r="http://schemas.openxmlformats.org/officeDocument/2006/relationships" xmlns:m="http://schemas.openxmlformats.org/officeDocument/2006/math" xmlns:v="urn:schemas-microsoft-com:vml" xmlns:wp14="http://schemas.microsoft.com/office/word/2010/wordprocessingDrawing" xmlns:wp="http://schemas.openxmlformats.org/drawingml/2006/wordprocessingDrawing" xmlns:w10="urn:schemas-microsoft-com:office:word" xmlns:w="http://schemas.openxmlformats.org/wordprocessingml/2006/main" xmlns:w14="http://schemas.microsoft.com/office/word/2010/wordml" xmlns:wpg="http://schemas.microsoft.com/office/word/2010/wordprocessingGroup" xmlns:wpi="http://schemas.microsoft.com/office/word/2010/wordprocessingInk" xmlns:wne="http://schemas.microsoft.com/office/word/2006/wordml" xmlns:wps="http://schemas.microsoft.com/office/word/2010/wordprocessingShape" mc:Ignorable="w14 wp14">
-  <w:footnote w:type="separator" w:id="-1">
+<w:footnotes xmlns:ve="http://schemas.openxmlformats.org/markup-compatibility/2006" xmlns:o="urn:schemas-microsoft-com:office:office" xmlns:r="http://schemas.openxmlformats.org/officeDocument/2006/relationships" xmlns:m="http://schemas.openxmlformats.org/officeDocument/2006/math" xmlns:v="urn:schemas-microsoft-com:vml" xmlns:wp="http://schemas.openxmlformats.org/drawingml/2006/wordprocessingDrawing" xmlns:w10="urn:schemas-microsoft-com:office:word" xmlns:w="http://schemas.openxmlformats.org/wordprocessingml/2006/main" xmlns:wne="http://schemas.microsoft.com/office/word/2006/wordml">
+  <w:footnote w:type="separator" w:id="0">
     <w:p>
       <w:pPr>
         <w:spacing w:after="0" w:line="240" w:lineRule="auto"/>
@@ -2181,7 +2049,7 @@
       </w:r>
     </w:p>
   </w:footnote>
-  <w:footnote w:type="continuationSeparator" w:id="0">
+  <w:footnote w:type="continuationSeparator" w:id="1">
     <w:p>
       <w:pPr>
         <w:spacing w:after="0" w:line="240" w:lineRule="auto"/>
@@ -2195,13 +2063,13 @@
 </file>
 
 <file path=word/header1.xml><?xml version="1.0" encoding="utf-8"?>
-<w:hdr xmlns:wpc="http://schemas.microsoft.com/office/word/2010/wordprocessingCanvas" xmlns:mc="http://schemas.openxmlformats.org/markup-compatibility/2006" xmlns:o="urn:schemas-microsoft-com:office:office" xmlns:r="http://schemas.openxmlformats.org/officeDocument/2006/relationships" xmlns:m="http://schemas.openxmlformats.org/officeDocument/2006/math" xmlns:v="urn:schemas-microsoft-com:vml" xmlns:wp14="http://schemas.microsoft.com/office/word/2010/wordprocessingDrawing" xmlns:wp="http://schemas.openxmlformats.org/drawingml/2006/wordprocessingDrawing" xmlns:w10="urn:schemas-microsoft-com:office:word" xmlns:w="http://schemas.openxmlformats.org/wordprocessingml/2006/main" xmlns:w14="http://schemas.microsoft.com/office/word/2010/wordml" xmlns:wpg="http://schemas.microsoft.com/office/word/2010/wordprocessingGroup" xmlns:wpi="http://schemas.microsoft.com/office/word/2010/wordprocessingInk" xmlns:wne="http://schemas.microsoft.com/office/word/2006/wordml" xmlns:wps="http://schemas.microsoft.com/office/word/2010/wordprocessingShape" mc:Ignorable="w14 wp14">
+<w:hdr xmlns:ve="http://schemas.openxmlformats.org/markup-compatibility/2006" xmlns:o="urn:schemas-microsoft-com:office:office" xmlns:r="http://schemas.openxmlformats.org/officeDocument/2006/relationships" xmlns:m="http://schemas.openxmlformats.org/officeDocument/2006/math" xmlns:v="urn:schemas-microsoft-com:vml" xmlns:wp="http://schemas.openxmlformats.org/drawingml/2006/wordprocessingDrawing" xmlns:w10="urn:schemas-microsoft-com:office:word" xmlns:w="http://schemas.openxmlformats.org/wordprocessingml/2006/main" xmlns:wne="http://schemas.microsoft.com/office/word/2006/wordml">
   <w:tbl>
     <w:tblPr>
       <w:tblStyle w:val="Tabelacomgrade"/>
       <w:tblW w:w="9211" w:type="dxa"/>
       <w:shd w:val="clear" w:color="auto" w:fill="FFFFFF" w:themeFill="background1"/>
-      <w:tblLook w:val="04A0" w:firstRow="1" w:lastRow="0" w:firstColumn="1" w:lastColumn="0" w:noHBand="0" w:noVBand="1"/>
+      <w:tblLook w:val="04A0"/>
     </w:tblPr>
     <w:tblGrid>
       <w:gridCol w:w="1101"/>
@@ -2223,7 +2091,6 @@
               <w:b/>
             </w:rPr>
           </w:pPr>
-          <w:proofErr w:type="gramStart"/>
           <w:r>
             <w:rPr>
               <w:b/>
@@ -2240,14 +2107,7 @@
             <w:rPr>
               <w:b/>
             </w:rPr>
-            <w:t>DESCRIÇÃO</w:t>
-          </w:r>
-          <w:proofErr w:type="gramEnd"/>
-          <w:r>
-            <w:rPr>
-              <w:b/>
-            </w:rPr>
-            <w:t xml:space="preserve"> CASO DE USO + PROTÓTIPO TELAS + DIAGRAMASEQUÊNCIA</w:t>
+            <w:t>DESCRIÇÃO CASO DE USO + PROTÓTIPO TELAS + DIAGRAMASEQUÊNCIA</w:t>
           </w:r>
         </w:p>
       </w:tc>
@@ -2341,7 +2201,7 @@
 </file>
 
 <file path=word/numbering.xml><?xml version="1.0" encoding="utf-8"?>
-<w:numbering xmlns:wpc="http://schemas.microsoft.com/office/word/2010/wordprocessingCanvas" xmlns:mc="http://schemas.openxmlformats.org/markup-compatibility/2006" xmlns:o="urn:schemas-microsoft-com:office:office" xmlns:r="http://schemas.openxmlformats.org/officeDocument/2006/relationships" xmlns:m="http://schemas.openxmlformats.org/officeDocument/2006/math" xmlns:v="urn:schemas-microsoft-com:vml" xmlns:wp14="http://schemas.microsoft.com/office/word/2010/wordprocessingDrawing" xmlns:wp="http://schemas.openxmlformats.org/drawingml/2006/wordprocessingDrawing" xmlns:w10="urn:schemas-microsoft-com:office:word" xmlns:w="http://schemas.openxmlformats.org/wordprocessingml/2006/main" xmlns:w14="http://schemas.microsoft.com/office/word/2010/wordml" xmlns:wpg="http://schemas.microsoft.com/office/word/2010/wordprocessingGroup" xmlns:wpi="http://schemas.microsoft.com/office/word/2010/wordprocessingInk" xmlns:wne="http://schemas.microsoft.com/office/word/2006/wordml" xmlns:wps="http://schemas.microsoft.com/office/word/2010/wordprocessingShape" mc:Ignorable="w14 wp14">
+<w:numbering xmlns:ve="http://schemas.openxmlformats.org/markup-compatibility/2006" xmlns:o="urn:schemas-microsoft-com:office:office" xmlns:r="http://schemas.openxmlformats.org/officeDocument/2006/relationships" xmlns:m="http://schemas.openxmlformats.org/officeDocument/2006/math" xmlns:v="urn:schemas-microsoft-com:vml" xmlns:wp="http://schemas.openxmlformats.org/drawingml/2006/wordprocessingDrawing" xmlns:w10="urn:schemas-microsoft-com:office:word" xmlns:w="http://schemas.openxmlformats.org/wordprocessingml/2006/main" xmlns:wne="http://schemas.microsoft.com/office/word/2006/wordml">
   <w:abstractNum w:abstractNumId="0">
     <w:nsid w:val="002079BC"/>
     <w:multiLevelType w:val="hybridMultilevel"/>
@@ -4822,7 +4682,7 @@
 </file>
 
 <file path=word/styles.xml><?xml version="1.0" encoding="utf-8"?>
-<w:styles xmlns:mc="http://schemas.openxmlformats.org/markup-compatibility/2006" xmlns:r="http://schemas.openxmlformats.org/officeDocument/2006/relationships" xmlns:w="http://schemas.openxmlformats.org/wordprocessingml/2006/main" xmlns:w14="http://schemas.microsoft.com/office/word/2010/wordml" mc:Ignorable="w14">
+<w:styles xmlns:r="http://schemas.openxmlformats.org/officeDocument/2006/relationships" xmlns:w="http://schemas.openxmlformats.org/wordprocessingml/2006/main">
   <w:docDefaults>
     <w:rPrDefault>
       <w:rPr>
@@ -4982,6 +4842,7 @@
   <w:style w:type="paragraph" w:default="1" w:styleId="Normal">
     <w:name w:val="Normal"/>
     <w:qFormat/>
+    <w:rsid w:val="000F3E08"/>
   </w:style>
   <w:style w:type="character" w:default="1" w:styleId="Fontepargpadro">
     <w:name w:val="Default Paragraph Font"/>
@@ -4994,6 +4855,7 @@
     <w:uiPriority w:val="99"/>
     <w:semiHidden/>
     <w:unhideWhenUsed/>
+    <w:qFormat/>
     <w:tblPr>
       <w:tblInd w:w="0" w:type="dxa"/>
       <w:tblCellMar>

</xml_diff>

<commit_message>
Ajuste no caso de uso 16
</commit_message>
<xml_diff>
--- a/4.3 Caso de Uso - UC-16 Administrar cadastro pessoal.docx
+++ b/4.3 Caso de Uso - UC-16 Administrar cadastro pessoal.docx
@@ -1122,7 +1122,6 @@
               </w:rPr>
               <w:t xml:space="preserve">Sistema volta para o passo </w:t>
             </w:r>
-            <w:proofErr w:type="gramStart"/>
             <w:r>
               <w:rPr>
                 <w:rFonts w:ascii="Tahoma" w:hAnsi="Tahoma" w:cs="Tahoma"/>
@@ -1132,7 +1131,6 @@
               </w:rPr>
               <w:t>3</w:t>
             </w:r>
-            <w:proofErr w:type="gramEnd"/>
             <w:r>
               <w:rPr>
                 <w:rFonts w:ascii="Tahoma" w:hAnsi="Tahoma" w:cs="Tahoma"/>
@@ -1485,8 +1483,6 @@
                 <w:szCs w:val="20"/>
               </w:rPr>
             </w:pPr>
-            <w:bookmarkStart w:id="0" w:name="_GoBack"/>
-            <w:bookmarkEnd w:id="0"/>
           </w:p>
         </w:tc>
       </w:tr>
@@ -1759,6 +1755,7 @@
                 <w:color w:val="808080" w:themeColor="background1" w:themeShade="80"/>
               </w:rPr>
             </w:pPr>
+            <w:bookmarkStart w:id="0" w:name="_GoBack"/>
             <w:r>
               <w:rPr>
                 <w:rFonts w:ascii="Arial" w:hAnsi="Arial" w:cs="Arial"/>
@@ -1770,8 +1767,8 @@
               <w:drawing>
                 <wp:inline distT="0" distB="0" distL="0" distR="0">
                   <wp:extent cx="5760085" cy="2388870"/>
-                  <wp:effectExtent l="19050" t="0" r="0" b="0"/>
-                  <wp:docPr id="3" name="Imagem 2" descr="UC - 16 Protótipo 2.png"/>
+                  <wp:effectExtent l="0" t="0" r="0" b="0"/>
+                  <wp:docPr id="1" name="Imagem 1"/>
                   <wp:cNvGraphicFramePr>
                     <a:graphicFrameLocks xmlns:a="http://schemas.openxmlformats.org/drawingml/2006/main" noChangeAspect="1"/>
                   </wp:cNvGraphicFramePr>
@@ -1783,7 +1780,13 @@
                           <pic:cNvPicPr/>
                         </pic:nvPicPr>
                         <pic:blipFill>
-                          <a:blip r:embed="rId9"/>
+                          <a:blip r:embed="rId9">
+                            <a:extLst>
+                              <a:ext uri="{28A0092B-C50C-407E-A947-70E740481C1C}">
+                                <a14:useLocalDpi xmlns:a14="http://schemas.microsoft.com/office/drawing/2010/main" val="0"/>
+                              </a:ext>
+                            </a:extLst>
+                          </a:blip>
                           <a:stretch>
                             <a:fillRect/>
                           </a:stretch>
@@ -1803,6 +1806,7 @@
                 </wp:inline>
               </w:drawing>
             </w:r>
+            <w:bookmarkEnd w:id="0"/>
           </w:p>
           <w:p>
             <w:pPr>

</xml_diff>